<commit_message>
Modelatge Països, continents, subcontinents
</commit_message>
<xml_diff>
--- a/content/drafts/entitats/Codis_Territori_Continents_ATR.docx
+++ b/content/drafts/entitats/Codis_Territori_Continents_ATR.docx
@@ -130,7 +130,7 @@
       </w:tr>
       <w:tr>
         <w:trPr>
-          <w:trHeight w:val="288"/>
+          <w:trHeight w:val="1959"/>
         </w:trPr>
         <w:tc>
           <w:tcPr>
@@ -161,7 +161,7 @@
                 <w:sz w:val="20"/>
                 <w:lang w:eastAsia="ca-ES"/>
               </w:rPr>
-              <w:t>Identificador</w:t>
+              <w:t>Codi</w:t>
             </w:r>
           </w:p>
         </w:tc>
@@ -190,52 +190,25 @@
                 <w:sz w:val="20"/>
                 <w:lang w:eastAsia="ca-ES"/>
               </w:rPr>
-              <w:t xml:space="preserve">Numèric de </w:t>
-            </w:r>
-            <w:r>
-              <w:rPr>
-                <w:rFonts w:ascii="Calibri" w:eastAsia="Times New Roman" w:hAnsi="Calibri" w:cs="Times New Roman"/>
-                <w:color w:val="000000"/>
-                <w:sz w:val="20"/>
-                <w:lang w:eastAsia="ca-ES"/>
-              </w:rPr>
-              <w:t>5</w:t>
-            </w:r>
-            <w:r>
-              <w:rPr>
-                <w:rFonts w:ascii="Calibri" w:eastAsia="Times New Roman" w:hAnsi="Calibri" w:cs="Times New Roman"/>
-                <w:color w:val="000000"/>
-                <w:sz w:val="20"/>
-                <w:lang w:eastAsia="ca-ES"/>
-              </w:rPr>
-              <w:t xml:space="preserve"> dígits enters (</w:t>
-            </w:r>
-            <w:r>
-              <w:rPr>
-                <w:rFonts w:ascii="Calibri" w:eastAsia="Times New Roman" w:hAnsi="Calibri" w:cs="Times New Roman"/>
-                <w:color w:val="000000"/>
-                <w:sz w:val="20"/>
-                <w:lang w:eastAsia="ca-ES"/>
-              </w:rPr>
-              <w:t>999</w:t>
-            </w:r>
-            <w:r>
-              <w:rPr>
-                <w:rFonts w:ascii="Calibri" w:eastAsia="Times New Roman" w:hAnsi="Calibri" w:cs="Times New Roman"/>
-                <w:color w:val="000000"/>
-                <w:sz w:val="20"/>
-                <w:lang w:eastAsia="ca-ES"/>
-              </w:rPr>
-              <w:t>99</w:t>
-            </w:r>
-            <w:r>
-              <w:rPr>
-                <w:rFonts w:ascii="Calibri" w:eastAsia="Times New Roman" w:hAnsi="Calibri" w:cs="Times New Roman"/>
-                <w:color w:val="000000"/>
-                <w:sz w:val="20"/>
-                <w:lang w:eastAsia="ca-ES"/>
-              </w:rPr>
-              <w:t>)</w:t>
+              <w:t xml:space="preserve">Alfanumèric de </w:t>
+            </w:r>
+            <w:r>
+              <w:rPr>
+                <w:rFonts w:ascii="Calibri" w:eastAsia="Times New Roman" w:hAnsi="Calibri" w:cs="Times New Roman"/>
+                <w:color w:val="000000"/>
+                <w:sz w:val="20"/>
+                <w:lang w:eastAsia="ca-ES"/>
+              </w:rPr>
+              <w:t>2</w:t>
+            </w:r>
+            <w:r>
+              <w:rPr>
+                <w:rFonts w:ascii="Calibri" w:eastAsia="Times New Roman" w:hAnsi="Calibri" w:cs="Times New Roman"/>
+                <w:color w:val="000000"/>
+                <w:sz w:val="20"/>
+                <w:lang w:eastAsia="ca-ES"/>
+              </w:rPr>
+              <w:t xml:space="preserve"> caràcters</w:t>
             </w:r>
           </w:p>
         </w:tc>
@@ -263,7 +236,87 @@
                 <w:sz w:val="20"/>
                 <w:lang w:eastAsia="ca-ES"/>
               </w:rPr>
-              <w:t>Identificador únic de</w:t>
+              <w:t>Identificador únic de continent</w:t>
+            </w:r>
+            <w:r>
+              <w:rPr>
+                <w:rFonts w:ascii="Calibri" w:eastAsia="Times New Roman" w:hAnsi="Calibri" w:cs="Times New Roman"/>
+                <w:color w:val="000000"/>
+                <w:sz w:val="20"/>
+                <w:lang w:eastAsia="ca-ES"/>
+              </w:rPr>
+              <w:t xml:space="preserve"> del món.</w:t>
+            </w:r>
+          </w:p>
+          <w:p>
+            <w:pPr>
+              <w:spacing w:after="0" w:line="240" w:lineRule="auto"/>
+              <w:rPr>
+                <w:rFonts w:ascii="Calibri" w:eastAsia="Times New Roman" w:hAnsi="Calibri" w:cs="Times New Roman"/>
+                <w:color w:val="000000"/>
+                <w:sz w:val="20"/>
+                <w:lang w:eastAsia="ca-ES"/>
+              </w:rPr>
+            </w:pPr>
+          </w:p>
+          <w:p>
+            <w:pPr>
+              <w:spacing w:after="0" w:line="240" w:lineRule="auto"/>
+              <w:rPr>
+                <w:rFonts w:ascii="Calibri" w:eastAsia="Times New Roman" w:hAnsi="Calibri" w:cs="Times New Roman"/>
+                <w:color w:val="000000"/>
+                <w:sz w:val="20"/>
+                <w:lang w:eastAsia="ca-ES"/>
+              </w:rPr>
+            </w:pPr>
+            <w:r>
+              <w:rPr>
+                <w:rFonts w:ascii="Calibri" w:eastAsia="Times New Roman" w:hAnsi="Calibri" w:cs="Times New Roman"/>
+                <w:color w:val="000000"/>
+                <w:sz w:val="20"/>
+                <w:lang w:eastAsia="ca-ES"/>
+              </w:rPr>
+              <w:t>No és un codi oficial, és un identificador propi del catàleg tècnic de dades.</w:t>
+            </w:r>
+          </w:p>
+          <w:p>
+            <w:pPr>
+              <w:spacing w:after="0" w:line="240" w:lineRule="auto"/>
+              <w:rPr>
+                <w:rFonts w:ascii="Calibri" w:eastAsia="Times New Roman" w:hAnsi="Calibri" w:cs="Times New Roman"/>
+                <w:color w:val="000000"/>
+                <w:sz w:val="20"/>
+                <w:lang w:eastAsia="ca-ES"/>
+              </w:rPr>
+            </w:pPr>
+          </w:p>
+          <w:p>
+            <w:pPr>
+              <w:spacing w:after="0" w:line="240" w:lineRule="auto"/>
+              <w:rPr>
+                <w:rFonts w:ascii="Calibri" w:eastAsia="Times New Roman" w:hAnsi="Calibri" w:cs="Times New Roman"/>
+                <w:color w:val="000000"/>
+                <w:sz w:val="20"/>
+                <w:lang w:eastAsia="ca-ES"/>
+              </w:rPr>
+            </w:pPr>
+            <w:r>
+              <w:rPr>
+                <w:rFonts w:ascii="Calibri" w:eastAsia="Times New Roman" w:hAnsi="Calibri" w:cs="Times New Roman"/>
+                <w:color w:val="000000"/>
+                <w:sz w:val="20"/>
+                <w:lang w:eastAsia="ca-ES"/>
+              </w:rPr>
+              <w:t>El registres amb codi</w:t>
+            </w:r>
+            <w:r>
+              <w:rPr>
+                <w:rFonts w:ascii="Calibri" w:eastAsia="Times New Roman" w:hAnsi="Calibri" w:cs="Times New Roman"/>
+                <w:color w:val="000000"/>
+                <w:sz w:val="20"/>
+                <w:lang w:eastAsia="ca-ES"/>
+              </w:rPr>
+              <w:t>s</w:t>
             </w:r>
             <w:r>
               <w:rPr>
@@ -281,14 +334,81 @@
                 <w:sz w:val="20"/>
                 <w:lang w:eastAsia="ca-ES"/>
               </w:rPr>
-              <w:t>continent. Els registres amb identificador superior a 99990 són casos especials.</w:t>
-            </w:r>
+              <w:t xml:space="preserve">NC </w:t>
+            </w:r>
+            <w:r>
+              <w:rPr>
+                <w:rFonts w:ascii="Calibri" w:eastAsia="Times New Roman" w:hAnsi="Calibri" w:cs="Times New Roman"/>
+                <w:color w:val="000000"/>
+                <w:sz w:val="20"/>
+                <w:lang w:eastAsia="ca-ES"/>
+              </w:rPr>
+              <w:t xml:space="preserve">i AD són </w:t>
+            </w:r>
+            <w:r>
+              <w:rPr>
+                <w:rFonts w:ascii="Calibri" w:eastAsia="Times New Roman" w:hAnsi="Calibri" w:cs="Times New Roman"/>
+                <w:color w:val="000000"/>
+                <w:sz w:val="20"/>
+                <w:lang w:eastAsia="ca-ES"/>
+              </w:rPr>
+              <w:t>cas</w:t>
+            </w:r>
+            <w:r>
+              <w:rPr>
+                <w:rFonts w:ascii="Calibri" w:eastAsia="Times New Roman" w:hAnsi="Calibri" w:cs="Times New Roman"/>
+                <w:color w:val="000000"/>
+                <w:sz w:val="20"/>
+                <w:lang w:eastAsia="ca-ES"/>
+              </w:rPr>
+              <w:t>os</w:t>
+            </w:r>
+            <w:r>
+              <w:rPr>
+                <w:rFonts w:ascii="Calibri" w:eastAsia="Times New Roman" w:hAnsi="Calibri" w:cs="Times New Roman"/>
+                <w:color w:val="000000"/>
+                <w:sz w:val="20"/>
+                <w:lang w:eastAsia="ca-ES"/>
+              </w:rPr>
+              <w:t xml:space="preserve"> especial, propi</w:t>
+            </w:r>
+            <w:r>
+              <w:rPr>
+                <w:rFonts w:ascii="Calibri" w:eastAsia="Times New Roman" w:hAnsi="Calibri" w:cs="Times New Roman"/>
+                <w:color w:val="000000"/>
+                <w:sz w:val="20"/>
+                <w:lang w:eastAsia="ca-ES"/>
+              </w:rPr>
+              <w:t>s</w:t>
+            </w:r>
+            <w:r>
+              <w:rPr>
+                <w:rFonts w:ascii="Calibri" w:eastAsia="Times New Roman" w:hAnsi="Calibri" w:cs="Times New Roman"/>
+                <w:color w:val="000000"/>
+                <w:sz w:val="20"/>
+                <w:lang w:eastAsia="ca-ES"/>
+              </w:rPr>
+              <w:t xml:space="preserve"> del catàleg tècnic de dades.</w:t>
+            </w:r>
+            <w:bookmarkStart w:id="0" w:name="_GoBack"/>
+            <w:bookmarkEnd w:id="0"/>
+          </w:p>
+          <w:p>
+            <w:pPr>
+              <w:spacing w:after="0" w:line="240" w:lineRule="auto"/>
+              <w:rPr>
+                <w:rFonts w:ascii="Calibri" w:eastAsia="Times New Roman" w:hAnsi="Calibri" w:cs="Times New Roman"/>
+                <w:color w:val="000000"/>
+                <w:sz w:val="20"/>
+                <w:lang w:eastAsia="ca-ES"/>
+              </w:rPr>
+            </w:pPr>
           </w:p>
         </w:tc>
       </w:tr>
       <w:tr>
         <w:trPr>
-          <w:trHeight w:val="624"/>
+          <w:trHeight w:val="837"/>
         </w:trPr>
         <w:tc>
           <w:tcPr>
@@ -320,17 +440,6 @@
                 <w:lang w:eastAsia="ca-ES"/>
               </w:rPr>
               <w:t>Nom</w:t>
-            </w:r>
-            <w:r>
-              <w:rPr>
-                <w:rFonts w:ascii="Calibri" w:eastAsia="Times New Roman" w:hAnsi="Calibri" w:cs="Times New Roman"/>
-                <w:b/>
-                <w:bCs/>
-                <w:color w:val="000000"/>
-                <w:sz w:val="20"/>
-                <w:lang w:eastAsia="ca-ES"/>
-              </w:rPr>
-              <w:t xml:space="preserve"> Català</w:t>
             </w:r>
           </w:p>
         </w:tc>
@@ -434,16 +543,41 @@
               </w:rPr>
               <w:t>l</w:t>
             </w:r>
-            <w:bookmarkStart w:id="0" w:name="_GoBack"/>
-            <w:bookmarkEnd w:id="0"/>
-            <w:r>
-              <w:rPr>
-                <w:rFonts w:ascii="Calibri" w:eastAsia="Times New Roman" w:hAnsi="Calibri" w:cs="Times New Roman"/>
-                <w:color w:val="000000"/>
-                <w:sz w:val="20"/>
-                <w:lang w:eastAsia="ca-ES"/>
-              </w:rPr>
-              <w:t xml:space="preserve"> continent del món.</w:t>
+            <w:r>
+              <w:rPr>
+                <w:rFonts w:ascii="Calibri" w:eastAsia="Times New Roman" w:hAnsi="Calibri" w:cs="Times New Roman"/>
+                <w:color w:val="000000"/>
+                <w:sz w:val="20"/>
+                <w:lang w:eastAsia="ca-ES"/>
+              </w:rPr>
+              <w:t xml:space="preserve"> continent del món</w:t>
+            </w:r>
+            <w:r>
+              <w:rPr>
+                <w:rFonts w:ascii="Calibri" w:eastAsia="Times New Roman" w:hAnsi="Calibri" w:cs="Times New Roman"/>
+                <w:color w:val="000000"/>
+                <w:sz w:val="20"/>
+                <w:lang w:eastAsia="ca-ES"/>
+              </w:rPr>
+              <w:t>, revisa</w:t>
+            </w:r>
+            <w:r>
+              <w:rPr>
+                <w:rFonts w:ascii="Calibri" w:eastAsia="Times New Roman" w:hAnsi="Calibri" w:cs="Times New Roman"/>
+                <w:color w:val="000000"/>
+                <w:sz w:val="20"/>
+                <w:lang w:eastAsia="ca-ES"/>
+              </w:rPr>
+              <w:t>t</w:t>
+            </w:r>
+            <w:r>
+              <w:rPr>
+                <w:rFonts w:ascii="Calibri" w:eastAsia="Times New Roman" w:hAnsi="Calibri" w:cs="Times New Roman"/>
+                <w:color w:val="000000"/>
+                <w:sz w:val="20"/>
+                <w:lang w:eastAsia="ca-ES"/>
+              </w:rPr>
+              <w:t xml:space="preserve"> per l'Oficina d'Onomàstica de l'Institut d'Estudis Catalans i aprovades per la seva Secció Filològica.</w:t>
             </w:r>
           </w:p>
         </w:tc>
@@ -649,7 +783,7 @@
       </w:pPr>
     </w:pPrDefault>
   </w:docDefaults>
-  <w:latentStyles w:defLockedState="0" w:defUIPriority="99" w:defSemiHidden="0" w:defUnhideWhenUsed="0" w:defQFormat="0" w:count="375">
+  <w:latentStyles w:defLockedState="0" w:defUIPriority="99" w:defSemiHidden="0" w:defUnhideWhenUsed="0" w:defQFormat="0" w:count="377">
     <w:lsdException w:name="Normal" w:uiPriority="0" w:qFormat="1"/>
     <w:lsdException w:name="heading 1" w:uiPriority="0" w:qFormat="1"/>
     <w:lsdException w:name="heading 2" w:semiHidden="1" w:uiPriority="0" w:unhideWhenUsed="1" w:qFormat="1"/>
@@ -1025,6 +1159,8 @@
     <w:lsdException w:name="Smart Hyperlink" w:semiHidden="1" w:unhideWhenUsed="1"/>
     <w:lsdException w:name="Hashtag" w:semiHidden="1" w:unhideWhenUsed="1"/>
     <w:lsdException w:name="Unresolved Mention" w:semiHidden="1" w:unhideWhenUsed="1"/>
+    <w:lsdException w:name="Smart Link" w:semiHidden="1" w:unhideWhenUsed="1"/>
+    <w:lsdException w:name="Smart Link Error" w:semiHidden="1" w:unhideWhenUsed="1"/>
   </w:latentStyles>
   <w:style w:type="paragraph" w:default="1" w:styleId="Normal">
     <w:name w:val="Normal"/>

</xml_diff>